<commit_message>
FT64 - C64 update
</commit_message>
<xml_diff>
--- a/FT64/trunk/software/C64/doc/C64 Language Reference.docx
+++ b/FT64/trunk/software/C64/doc/C64 Language Reference.docx
@@ -9,21 +9,28 @@
           <w:sz w:val="48"/>
         </w:rPr>
       </w:pPr>
-      <w:bookmarkStart w:id="0" w:name="_Toc488163469"/>
+      <w:bookmarkStart w:id="0" w:name="_Toc489469381"/>
       <w:r>
         <w:rPr>
           <w:sz w:val="48"/>
         </w:rPr>
         <w:t>C64 Language Reference</w:t>
       </w:r>
-      <w:bookmarkStart w:id="1" w:name="_GoBack"/>
       <w:bookmarkEnd w:id="0"/>
-      <w:bookmarkEnd w:id="1"/>
     </w:p>
     <w:p/>
     <w:p/>
     <w:sdt>
       <w:sdtPr>
+        <w:rPr>
+          <w:rFonts w:ascii="Times New Roman" w:eastAsia="Times New Roman" w:hAnsi="Times New Roman" w:cs="Times New Roman"/>
+          <w:b w:val="0"/>
+          <w:bCs w:val="0"/>
+          <w:color w:val="auto"/>
+          <w:sz w:val="24"/>
+          <w:szCs w:val="24"/>
+          <w:lang w:val="en-CA" w:eastAsia="en-CA"/>
+        </w:rPr>
         <w:id w:val="-1497113513"/>
         <w:docPartObj>
           <w:docPartGallery w:val="Table of Contents"/>
@@ -32,12 +39,7 @@
       </w:sdtPr>
       <w:sdtEndPr>
         <w:rPr>
-          <w:rFonts w:ascii="Times New Roman" w:eastAsia="Times New Roman" w:hAnsi="Times New Roman" w:cs="Times New Roman"/>
           <w:noProof/>
-          <w:color w:val="auto"/>
-          <w:sz w:val="24"/>
-          <w:szCs w:val="24"/>
-          <w:lang w:val="en-CA" w:eastAsia="en-CA"/>
         </w:rPr>
       </w:sdtEndPr>
       <w:sdtContent>
@@ -71,7 +73,7 @@
           <w:r>
             <w:fldChar w:fldCharType="separate"/>
           </w:r>
-          <w:hyperlink w:anchor="_Toc488163469" w:history="1">
+          <w:hyperlink w:anchor="_Toc489469381" w:history="1">
             <w:r>
               <w:rPr>
                 <w:rStyle w:val="Hyperlink"/>
@@ -98,7 +100,7 @@
                 <w:noProof/>
                 <w:webHidden/>
               </w:rPr>
-              <w:instrText xml:space="preserve"> PAGEREF _Toc488163469 \h </w:instrText>
+              <w:instrText xml:space="preserve"> PAGEREF _Toc489469381 \h </w:instrText>
             </w:r>
             <w:r>
               <w:rPr>
@@ -142,7 +144,7 @@
               <w:szCs w:val="22"/>
             </w:rPr>
           </w:pPr>
-          <w:hyperlink w:anchor="_Toc488163470" w:history="1">
+          <w:hyperlink w:anchor="_Toc489469382" w:history="1">
             <w:r>
               <w:rPr>
                 <w:rStyle w:val="Hyperlink"/>
@@ -169,7 +171,7 @@
                 <w:noProof/>
                 <w:webHidden/>
               </w:rPr>
-              <w:instrText xml:space="preserve"> PAGEREF _Toc488163470 \h </w:instrText>
+              <w:instrText xml:space="preserve"> PAGEREF _Toc489469382 \h </w:instrText>
             </w:r>
             <w:r>
               <w:rPr>
@@ -213,7 +215,7 @@
               <w:szCs w:val="22"/>
             </w:rPr>
           </w:pPr>
-          <w:hyperlink w:anchor="_Toc488163471" w:history="1">
+          <w:hyperlink w:anchor="_Toc489469383" w:history="1">
             <w:r>
               <w:rPr>
                 <w:rStyle w:val="Hyperlink"/>
@@ -240,7 +242,7 @@
                 <w:noProof/>
                 <w:webHidden/>
               </w:rPr>
-              <w:instrText xml:space="preserve"> PAGEREF _Toc488163471 \h </w:instrText>
+              <w:instrText xml:space="preserve"> PAGEREF _Toc489469383 \h </w:instrText>
             </w:r>
             <w:r>
               <w:rPr>
@@ -284,7 +286,7 @@
               <w:szCs w:val="22"/>
             </w:rPr>
           </w:pPr>
-          <w:hyperlink w:anchor="_Toc488163472" w:history="1">
+          <w:hyperlink w:anchor="_Toc489469384" w:history="1">
             <w:r>
               <w:rPr>
                 <w:rStyle w:val="Hyperlink"/>
@@ -311,7 +313,7 @@
                 <w:noProof/>
                 <w:webHidden/>
               </w:rPr>
-              <w:instrText xml:space="preserve"> PAGEREF _Toc488163472 \h </w:instrText>
+              <w:instrText xml:space="preserve"> PAGEREF _Toc489469384 \h </w:instrText>
             </w:r>
             <w:r>
               <w:rPr>
@@ -355,7 +357,7 @@
               <w:szCs w:val="22"/>
             </w:rPr>
           </w:pPr>
-          <w:hyperlink w:anchor="_Toc488163473" w:history="1">
+          <w:hyperlink w:anchor="_Toc489469385" w:history="1">
             <w:r>
               <w:rPr>
                 <w:rStyle w:val="Hyperlink"/>
@@ -382,7 +384,7 @@
                 <w:noProof/>
                 <w:webHidden/>
               </w:rPr>
-              <w:instrText xml:space="preserve"> PAGEREF _Toc488163473 \h </w:instrText>
+              <w:instrText xml:space="preserve"> PAGEREF _Toc489469385 \h </w:instrText>
             </w:r>
             <w:r>
               <w:rPr>
@@ -426,13 +428,13 @@
               <w:szCs w:val="22"/>
             </w:rPr>
           </w:pPr>
-          <w:hyperlink w:anchor="_Toc488163474" w:history="1">
+          <w:hyperlink w:anchor="_Toc489469386" w:history="1">
             <w:r>
               <w:rPr>
                 <w:rStyle w:val="Hyperlink"/>
                 <w:noProof/>
               </w:rPr>
-              <w:t>asm [__leafs]</w:t>
+              <w:t>and</w:t>
             </w:r>
             <w:r>
               <w:rPr>
@@ -453,7 +455,7 @@
                 <w:noProof/>
                 <w:webHidden/>
               </w:rPr>
-              <w:instrText xml:space="preserve"> PAGEREF _Toc488163474 \h </w:instrText>
+              <w:instrText xml:space="preserve"> PAGEREF _Toc489469386 \h </w:instrText>
             </w:r>
             <w:r>
               <w:rPr>
@@ -497,13 +499,13 @@
               <w:szCs w:val="22"/>
             </w:rPr>
           </w:pPr>
-          <w:hyperlink w:anchor="_Toc488163475" w:history="1">
+          <w:hyperlink w:anchor="_Toc489469387" w:history="1">
             <w:r>
               <w:rPr>
                 <w:rStyle w:val="Hyperlink"/>
                 <w:noProof/>
               </w:rPr>
-              <w:t>case</w:t>
+              <w:t>asm [__leafs]</w:t>
             </w:r>
             <w:r>
               <w:rPr>
@@ -524,7 +526,7 @@
                 <w:noProof/>
                 <w:webHidden/>
               </w:rPr>
-              <w:instrText xml:space="preserve"> PAGEREF _Toc488163475 \h </w:instrText>
+              <w:instrText xml:space="preserve"> PAGEREF _Toc489469387 \h </w:instrText>
             </w:r>
             <w:r>
               <w:rPr>
@@ -544,7 +546,7 @@
                 <w:noProof/>
                 <w:webHidden/>
               </w:rPr>
-              <w:t>8</w:t>
+              <w:t>6</w:t>
             </w:r>
             <w:r>
               <w:rPr>
@@ -568,13 +570,13 @@
               <w:szCs w:val="22"/>
             </w:rPr>
           </w:pPr>
-          <w:hyperlink w:anchor="_Toc488163476" w:history="1">
+          <w:hyperlink w:anchor="_Toc489469388" w:history="1">
             <w:r>
               <w:rPr>
                 <w:rStyle w:val="Hyperlink"/>
                 <w:noProof/>
               </w:rPr>
-              <w:t>epilog</w:t>
+              <w:t>case</w:t>
             </w:r>
             <w:r>
               <w:rPr>
@@ -595,7 +597,7 @@
                 <w:noProof/>
                 <w:webHidden/>
               </w:rPr>
-              <w:instrText xml:space="preserve"> PAGEREF _Toc488163476 \h </w:instrText>
+              <w:instrText xml:space="preserve"> PAGEREF _Toc489469388 \h </w:instrText>
             </w:r>
             <w:r>
               <w:rPr>
@@ -615,7 +617,7 @@
                 <w:noProof/>
                 <w:webHidden/>
               </w:rPr>
-              <w:t>9</w:t>
+              <w:t>8</w:t>
             </w:r>
             <w:r>
               <w:rPr>
@@ -639,13 +641,13 @@
               <w:szCs w:val="22"/>
             </w:rPr>
           </w:pPr>
-          <w:hyperlink w:anchor="_Toc488163477" w:history="1">
+          <w:hyperlink w:anchor="_Toc489469389" w:history="1">
             <w:r>
               <w:rPr>
                 <w:rStyle w:val="Hyperlink"/>
                 <w:noProof/>
               </w:rPr>
-              <w:t>firstcall</w:t>
+              <w:t>class</w:t>
             </w:r>
             <w:r>
               <w:rPr>
@@ -666,7 +668,7 @@
                 <w:noProof/>
                 <w:webHidden/>
               </w:rPr>
-              <w:instrText xml:space="preserve"> PAGEREF _Toc488163477 \h </w:instrText>
+              <w:instrText xml:space="preserve"> PAGEREF _Toc489469389 \h </w:instrText>
             </w:r>
             <w:r>
               <w:rPr>
@@ -686,7 +688,7 @@
                 <w:noProof/>
                 <w:webHidden/>
               </w:rPr>
-              <w:t>10</w:t>
+              <w:t>8</w:t>
             </w:r>
             <w:r>
               <w:rPr>
@@ -710,13 +712,13 @@
               <w:szCs w:val="22"/>
             </w:rPr>
           </w:pPr>
-          <w:hyperlink w:anchor="_Toc488163478" w:history="1">
+          <w:hyperlink w:anchor="_Toc489469390" w:history="1">
             <w:r>
               <w:rPr>
                 <w:rStyle w:val="Hyperlink"/>
                 <w:noProof/>
               </w:rPr>
-              <w:t>forever</w:t>
+              <w:t>epilog</w:t>
             </w:r>
             <w:r>
               <w:rPr>
@@ -737,7 +739,7 @@
                 <w:noProof/>
                 <w:webHidden/>
               </w:rPr>
-              <w:instrText xml:space="preserve"> PAGEREF _Toc488163478 \h </w:instrText>
+              <w:instrText xml:space="preserve"> PAGEREF _Toc489469390 \h </w:instrText>
             </w:r>
             <w:r>
               <w:rPr>
@@ -757,7 +759,7 @@
                 <w:noProof/>
                 <w:webHidden/>
               </w:rPr>
-              <w:t>10</w:t>
+              <w:t>9</w:t>
             </w:r>
             <w:r>
               <w:rPr>
@@ -781,13 +783,13 @@
               <w:szCs w:val="22"/>
             </w:rPr>
           </w:pPr>
-          <w:hyperlink w:anchor="_Toc488163479" w:history="1">
+          <w:hyperlink w:anchor="_Toc489469391" w:history="1">
             <w:r>
               <w:rPr>
                 <w:rStyle w:val="Hyperlink"/>
                 <w:noProof/>
               </w:rPr>
-              <w:t>inline</w:t>
+              <w:t>firstcall</w:t>
             </w:r>
             <w:r>
               <w:rPr>
@@ -808,7 +810,7 @@
                 <w:noProof/>
                 <w:webHidden/>
               </w:rPr>
-              <w:instrText xml:space="preserve"> PAGEREF _Toc488163479 \h </w:instrText>
+              <w:instrText xml:space="preserve"> PAGEREF _Toc489469391 \h </w:instrText>
             </w:r>
             <w:r>
               <w:rPr>
@@ -852,13 +854,13 @@
               <w:szCs w:val="22"/>
             </w:rPr>
           </w:pPr>
-          <w:hyperlink w:anchor="_Toc488163480" w:history="1">
+          <w:hyperlink w:anchor="_Toc489469392" w:history="1">
             <w:r>
               <w:rPr>
                 <w:rStyle w:val="Hyperlink"/>
                 <w:noProof/>
               </w:rPr>
-              <w:t>nocall / naked</w:t>
+              <w:t>forever</w:t>
             </w:r>
             <w:r>
               <w:rPr>
@@ -879,7 +881,7 @@
                 <w:noProof/>
                 <w:webHidden/>
               </w:rPr>
-              <w:instrText xml:space="preserve"> PAGEREF _Toc488163480 \h </w:instrText>
+              <w:instrText xml:space="preserve"> PAGEREF _Toc489469392 \h </w:instrText>
             </w:r>
             <w:r>
               <w:rPr>
@@ -923,13 +925,13 @@
               <w:szCs w:val="22"/>
             </w:rPr>
           </w:pPr>
-          <w:hyperlink w:anchor="_Toc488163481" w:history="1">
+          <w:hyperlink w:anchor="_Toc489469393" w:history="1">
             <w:r>
               <w:rPr>
                 <w:rStyle w:val="Hyperlink"/>
                 <w:noProof/>
               </w:rPr>
-              <w:t>pascal</w:t>
+              <w:t>inline</w:t>
             </w:r>
             <w:r>
               <w:rPr>
@@ -950,7 +952,7 @@
                 <w:noProof/>
                 <w:webHidden/>
               </w:rPr>
-              <w:instrText xml:space="preserve"> PAGEREF _Toc488163481 \h </w:instrText>
+              <w:instrText xml:space="preserve"> PAGEREF _Toc489469393 \h </w:instrText>
             </w:r>
             <w:r>
               <w:rPr>
@@ -970,7 +972,7 @@
                 <w:noProof/>
                 <w:webHidden/>
               </w:rPr>
-              <w:t>11</w:t>
+              <w:t>10</w:t>
             </w:r>
             <w:r>
               <w:rPr>
@@ -994,13 +996,13 @@
               <w:szCs w:val="22"/>
             </w:rPr>
           </w:pPr>
-          <w:hyperlink w:anchor="_Toc488163482" w:history="1">
+          <w:hyperlink w:anchor="_Toc489469394" w:history="1">
             <w:r>
               <w:rPr>
                 <w:rStyle w:val="Hyperlink"/>
                 <w:noProof/>
               </w:rPr>
-              <w:t>prolog</w:t>
+              <w:t>if</w:t>
             </w:r>
             <w:r>
               <w:rPr>
@@ -1021,7 +1023,7 @@
                 <w:noProof/>
                 <w:webHidden/>
               </w:rPr>
-              <w:instrText xml:space="preserve"> PAGEREF _Toc488163482 \h </w:instrText>
+              <w:instrText xml:space="preserve"> PAGEREF _Toc489469394 \h </w:instrText>
             </w:r>
             <w:r>
               <w:rPr>
@@ -1041,7 +1043,7 @@
                 <w:noProof/>
                 <w:webHidden/>
               </w:rPr>
-              <w:t>11</w:t>
+              <w:t>10</w:t>
             </w:r>
             <w:r>
               <w:rPr>
@@ -1065,13 +1067,13 @@
               <w:szCs w:val="22"/>
             </w:rPr>
           </w:pPr>
-          <w:hyperlink w:anchor="_Toc488163483" w:history="1">
+          <w:hyperlink w:anchor="_Toc489469395" w:history="1">
             <w:r>
               <w:rPr>
                 <w:rStyle w:val="Hyperlink"/>
                 <w:noProof/>
               </w:rPr>
-              <w:t>switch</w:t>
+              <w:t>nocall / naked</w:t>
             </w:r>
             <w:r>
               <w:rPr>
@@ -1092,7 +1094,7 @@
                 <w:noProof/>
                 <w:webHidden/>
               </w:rPr>
-              <w:instrText xml:space="preserve"> PAGEREF _Toc488163483 \h </w:instrText>
+              <w:instrText xml:space="preserve"> PAGEREF _Toc489469395 \h </w:instrText>
             </w:r>
             <w:r>
               <w:rPr>
@@ -1112,7 +1114,7 @@
                 <w:noProof/>
                 <w:webHidden/>
               </w:rPr>
-              <w:t>12</w:t>
+              <w:t>11</w:t>
             </w:r>
             <w:r>
               <w:rPr>
@@ -1136,13 +1138,13 @@
               <w:szCs w:val="22"/>
             </w:rPr>
           </w:pPr>
-          <w:hyperlink w:anchor="_Toc488163484" w:history="1">
+          <w:hyperlink w:anchor="_Toc489469396" w:history="1">
             <w:r>
               <w:rPr>
                 <w:rStyle w:val="Hyperlink"/>
                 <w:noProof/>
               </w:rPr>
-              <w:t>thread</w:t>
+              <w:t>or</w:t>
             </w:r>
             <w:r>
               <w:rPr>
@@ -1163,7 +1165,7 @@
                 <w:noProof/>
                 <w:webHidden/>
               </w:rPr>
-              <w:instrText xml:space="preserve"> PAGEREF _Toc488163484 \h </w:instrText>
+              <w:instrText xml:space="preserve"> PAGEREF _Toc489469396 \h </w:instrText>
             </w:r>
             <w:r>
               <w:rPr>
@@ -1183,7 +1185,7 @@
                 <w:noProof/>
                 <w:webHidden/>
               </w:rPr>
-              <w:t>13</w:t>
+              <w:t>11</w:t>
             </w:r>
             <w:r>
               <w:rPr>
@@ -1207,13 +1209,13 @@
               <w:szCs w:val="22"/>
             </w:rPr>
           </w:pPr>
-          <w:hyperlink w:anchor="_Toc488163485" w:history="1">
+          <w:hyperlink w:anchor="_Toc489469397" w:history="1">
             <w:r>
               <w:rPr>
                 <w:rStyle w:val="Hyperlink"/>
                 <w:noProof/>
               </w:rPr>
-              <w:t>typenum()</w:t>
+              <w:t>pascal</w:t>
             </w:r>
             <w:r>
               <w:rPr>
@@ -1234,7 +1236,7 @@
                 <w:noProof/>
                 <w:webHidden/>
               </w:rPr>
-              <w:instrText xml:space="preserve"> PAGEREF _Toc488163485 \h </w:instrText>
+              <w:instrText xml:space="preserve"> PAGEREF _Toc489469397 \h </w:instrText>
             </w:r>
             <w:r>
               <w:rPr>
@@ -1254,7 +1256,7 @@
                 <w:noProof/>
                 <w:webHidden/>
               </w:rPr>
-              <w:t>13</w:t>
+              <w:t>11</w:t>
             </w:r>
             <w:r>
               <w:rPr>
@@ -1278,13 +1280,13 @@
               <w:szCs w:val="22"/>
             </w:rPr>
           </w:pPr>
-          <w:hyperlink w:anchor="_Toc488163486" w:history="1">
+          <w:hyperlink w:anchor="_Toc489469398" w:history="1">
             <w:r>
               <w:rPr>
                 <w:rStyle w:val="Hyperlink"/>
                 <w:noProof/>
               </w:rPr>
-              <w:t>until</w:t>
+              <w:t>prolog</w:t>
             </w:r>
             <w:r>
               <w:rPr>
@@ -1305,7 +1307,7 @@
                 <w:noProof/>
                 <w:webHidden/>
               </w:rPr>
-              <w:instrText xml:space="preserve"> PAGEREF _Toc488163486 \h </w:instrText>
+              <w:instrText xml:space="preserve"> PAGEREF _Toc489469398 \h </w:instrText>
             </w:r>
             <w:r>
               <w:rPr>
@@ -1325,7 +1327,7 @@
                 <w:noProof/>
                 <w:webHidden/>
               </w:rPr>
-              <w:t>13</w:t>
+              <w:t>11</w:t>
             </w:r>
             <w:r>
               <w:rPr>
@@ -1349,13 +1351,13 @@
               <w:szCs w:val="22"/>
             </w:rPr>
           </w:pPr>
-          <w:hyperlink w:anchor="_Toc488163487" w:history="1">
+          <w:hyperlink w:anchor="_Toc489469399" w:history="1">
             <w:r>
               <w:rPr>
                 <w:rStyle w:val="Hyperlink"/>
                 <w:noProof/>
               </w:rPr>
-              <w:t>Block Naming</w:t>
+              <w:t>switch</w:t>
             </w:r>
             <w:r>
               <w:rPr>
@@ -1376,7 +1378,7 @@
                 <w:noProof/>
                 <w:webHidden/>
               </w:rPr>
-              <w:instrText xml:space="preserve"> PAGEREF _Toc488163487 \h </w:instrText>
+              <w:instrText xml:space="preserve"> PAGEREF _Toc489469399 \h </w:instrText>
             </w:r>
             <w:r>
               <w:rPr>
@@ -1396,7 +1398,7 @@
                 <w:noProof/>
                 <w:webHidden/>
               </w:rPr>
-              <w:t>15</w:t>
+              <w:t>13</w:t>
             </w:r>
             <w:r>
               <w:rPr>
@@ -1420,12 +1422,438 @@
               <w:szCs w:val="22"/>
             </w:rPr>
           </w:pPr>
-          <w:hyperlink w:anchor="_Toc488163488" w:history="1">
+          <w:hyperlink w:anchor="_Toc489469400" w:history="1">
             <w:r>
               <w:rPr>
                 <w:rStyle w:val="Hyperlink"/>
                 <w:noProof/>
               </w:rPr>
+              <w:t>then</w:t>
+            </w:r>
+            <w:r>
+              <w:rPr>
+                <w:noProof/>
+                <w:webHidden/>
+              </w:rPr>
+              <w:tab/>
+            </w:r>
+            <w:r>
+              <w:rPr>
+                <w:noProof/>
+                <w:webHidden/>
+              </w:rPr>
+              <w:fldChar w:fldCharType="begin"/>
+            </w:r>
+            <w:r>
+              <w:rPr>
+                <w:noProof/>
+                <w:webHidden/>
+              </w:rPr>
+              <w:instrText xml:space="preserve"> PAGEREF _Toc489469400 \h </w:instrText>
+            </w:r>
+            <w:r>
+              <w:rPr>
+                <w:noProof/>
+                <w:webHidden/>
+              </w:rPr>
+            </w:r>
+            <w:r>
+              <w:rPr>
+                <w:noProof/>
+                <w:webHidden/>
+              </w:rPr>
+              <w:fldChar w:fldCharType="separate"/>
+            </w:r>
+            <w:r>
+              <w:rPr>
+                <w:noProof/>
+                <w:webHidden/>
+              </w:rPr>
+              <w:t>13</w:t>
+            </w:r>
+            <w:r>
+              <w:rPr>
+                <w:noProof/>
+                <w:webHidden/>
+              </w:rPr>
+              <w:fldChar w:fldCharType="end"/>
+            </w:r>
+          </w:hyperlink>
+        </w:p>
+        <w:p>
+          <w:pPr>
+            <w:pStyle w:val="TOC1"/>
+            <w:tabs>
+              <w:tab w:val="right" w:leader="dot" w:pos="8630"/>
+            </w:tabs>
+            <w:rPr>
+              <w:rFonts w:asciiTheme="minorHAnsi" w:eastAsiaTheme="minorEastAsia" w:hAnsiTheme="minorHAnsi" w:cstheme="minorBidi"/>
+              <w:noProof/>
+              <w:sz w:val="22"/>
+              <w:szCs w:val="22"/>
+            </w:rPr>
+          </w:pPr>
+          <w:hyperlink w:anchor="_Toc489469401" w:history="1">
+            <w:r>
+              <w:rPr>
+                <w:rStyle w:val="Hyperlink"/>
+                <w:noProof/>
+              </w:rPr>
+              <w:t>thread</w:t>
+            </w:r>
+            <w:r>
+              <w:rPr>
+                <w:noProof/>
+                <w:webHidden/>
+              </w:rPr>
+              <w:tab/>
+            </w:r>
+            <w:r>
+              <w:rPr>
+                <w:noProof/>
+                <w:webHidden/>
+              </w:rPr>
+              <w:fldChar w:fldCharType="begin"/>
+            </w:r>
+            <w:r>
+              <w:rPr>
+                <w:noProof/>
+                <w:webHidden/>
+              </w:rPr>
+              <w:instrText xml:space="preserve"> PAGEREF _Toc489469401 \h </w:instrText>
+            </w:r>
+            <w:r>
+              <w:rPr>
+                <w:noProof/>
+                <w:webHidden/>
+              </w:rPr>
+            </w:r>
+            <w:r>
+              <w:rPr>
+                <w:noProof/>
+                <w:webHidden/>
+              </w:rPr>
+              <w:fldChar w:fldCharType="separate"/>
+            </w:r>
+            <w:r>
+              <w:rPr>
+                <w:noProof/>
+                <w:webHidden/>
+              </w:rPr>
+              <w:t>14</w:t>
+            </w:r>
+            <w:r>
+              <w:rPr>
+                <w:noProof/>
+                <w:webHidden/>
+              </w:rPr>
+              <w:fldChar w:fldCharType="end"/>
+            </w:r>
+          </w:hyperlink>
+        </w:p>
+        <w:p>
+          <w:pPr>
+            <w:pStyle w:val="TOC1"/>
+            <w:tabs>
+              <w:tab w:val="right" w:leader="dot" w:pos="8630"/>
+            </w:tabs>
+            <w:rPr>
+              <w:rFonts w:asciiTheme="minorHAnsi" w:eastAsiaTheme="minorEastAsia" w:hAnsiTheme="minorHAnsi" w:cstheme="minorBidi"/>
+              <w:noProof/>
+              <w:sz w:val="22"/>
+              <w:szCs w:val="22"/>
+            </w:rPr>
+          </w:pPr>
+          <w:hyperlink w:anchor="_Toc489469402" w:history="1">
+            <w:r>
+              <w:rPr>
+                <w:rStyle w:val="Hyperlink"/>
+                <w:noProof/>
+              </w:rPr>
+              <w:t>typenum()</w:t>
+            </w:r>
+            <w:r>
+              <w:rPr>
+                <w:noProof/>
+                <w:webHidden/>
+              </w:rPr>
+              <w:tab/>
+            </w:r>
+            <w:r>
+              <w:rPr>
+                <w:noProof/>
+                <w:webHidden/>
+              </w:rPr>
+              <w:fldChar w:fldCharType="begin"/>
+            </w:r>
+            <w:r>
+              <w:rPr>
+                <w:noProof/>
+                <w:webHidden/>
+              </w:rPr>
+              <w:instrText xml:space="preserve"> PAGEREF _Toc489469402 \h </w:instrText>
+            </w:r>
+            <w:r>
+              <w:rPr>
+                <w:noProof/>
+                <w:webHidden/>
+              </w:rPr>
+            </w:r>
+            <w:r>
+              <w:rPr>
+                <w:noProof/>
+                <w:webHidden/>
+              </w:rPr>
+              <w:fldChar w:fldCharType="separate"/>
+            </w:r>
+            <w:r>
+              <w:rPr>
+                <w:noProof/>
+                <w:webHidden/>
+              </w:rPr>
+              <w:t>14</w:t>
+            </w:r>
+            <w:r>
+              <w:rPr>
+                <w:noProof/>
+                <w:webHidden/>
+              </w:rPr>
+              <w:fldChar w:fldCharType="end"/>
+            </w:r>
+          </w:hyperlink>
+        </w:p>
+        <w:p>
+          <w:pPr>
+            <w:pStyle w:val="TOC1"/>
+            <w:tabs>
+              <w:tab w:val="right" w:leader="dot" w:pos="8630"/>
+            </w:tabs>
+            <w:rPr>
+              <w:rFonts w:asciiTheme="minorHAnsi" w:eastAsiaTheme="minorEastAsia" w:hAnsiTheme="minorHAnsi" w:cstheme="minorBidi"/>
+              <w:noProof/>
+              <w:sz w:val="22"/>
+              <w:szCs w:val="22"/>
+            </w:rPr>
+          </w:pPr>
+          <w:hyperlink w:anchor="_Toc489469403" w:history="1">
+            <w:r>
+              <w:rPr>
+                <w:rStyle w:val="Hyperlink"/>
+                <w:noProof/>
+              </w:rPr>
+              <w:t>until</w:t>
+            </w:r>
+            <w:r>
+              <w:rPr>
+                <w:noProof/>
+                <w:webHidden/>
+              </w:rPr>
+              <w:tab/>
+            </w:r>
+            <w:r>
+              <w:rPr>
+                <w:noProof/>
+                <w:webHidden/>
+              </w:rPr>
+              <w:fldChar w:fldCharType="begin"/>
+            </w:r>
+            <w:r>
+              <w:rPr>
+                <w:noProof/>
+                <w:webHidden/>
+              </w:rPr>
+              <w:instrText xml:space="preserve"> PAGEREF _Toc489469403 \h </w:instrText>
+            </w:r>
+            <w:r>
+              <w:rPr>
+                <w:noProof/>
+                <w:webHidden/>
+              </w:rPr>
+            </w:r>
+            <w:r>
+              <w:rPr>
+                <w:noProof/>
+                <w:webHidden/>
+              </w:rPr>
+              <w:fldChar w:fldCharType="separate"/>
+            </w:r>
+            <w:r>
+              <w:rPr>
+                <w:noProof/>
+                <w:webHidden/>
+              </w:rPr>
+              <w:t>14</w:t>
+            </w:r>
+            <w:r>
+              <w:rPr>
+                <w:noProof/>
+                <w:webHidden/>
+              </w:rPr>
+              <w:fldChar w:fldCharType="end"/>
+            </w:r>
+          </w:hyperlink>
+        </w:p>
+        <w:p>
+          <w:pPr>
+            <w:pStyle w:val="TOC1"/>
+            <w:tabs>
+              <w:tab w:val="right" w:leader="dot" w:pos="8630"/>
+            </w:tabs>
+            <w:rPr>
+              <w:rFonts w:asciiTheme="minorHAnsi" w:eastAsiaTheme="minorEastAsia" w:hAnsiTheme="minorHAnsi" w:cstheme="minorBidi"/>
+              <w:noProof/>
+              <w:sz w:val="22"/>
+              <w:szCs w:val="22"/>
+            </w:rPr>
+          </w:pPr>
+          <w:hyperlink w:anchor="_Toc489469404" w:history="1">
+            <w:r>
+              <w:rPr>
+                <w:rStyle w:val="Hyperlink"/>
+                <w:noProof/>
+              </w:rPr>
+              <w:t>using</w:t>
+            </w:r>
+            <w:r>
+              <w:rPr>
+                <w:noProof/>
+                <w:webHidden/>
+              </w:rPr>
+              <w:tab/>
+            </w:r>
+            <w:r>
+              <w:rPr>
+                <w:noProof/>
+                <w:webHidden/>
+              </w:rPr>
+              <w:fldChar w:fldCharType="begin"/>
+            </w:r>
+            <w:r>
+              <w:rPr>
+                <w:noProof/>
+                <w:webHidden/>
+              </w:rPr>
+              <w:instrText xml:space="preserve"> PAGEREF _Toc489469404 \h </w:instrText>
+            </w:r>
+            <w:r>
+              <w:rPr>
+                <w:noProof/>
+                <w:webHidden/>
+              </w:rPr>
+            </w:r>
+            <w:r>
+              <w:rPr>
+                <w:noProof/>
+                <w:webHidden/>
+              </w:rPr>
+              <w:fldChar w:fldCharType="separate"/>
+            </w:r>
+            <w:r>
+              <w:rPr>
+                <w:noProof/>
+                <w:webHidden/>
+              </w:rPr>
+              <w:t>15</w:t>
+            </w:r>
+            <w:r>
+              <w:rPr>
+                <w:noProof/>
+                <w:webHidden/>
+              </w:rPr>
+              <w:fldChar w:fldCharType="end"/>
+            </w:r>
+          </w:hyperlink>
+        </w:p>
+        <w:p>
+          <w:pPr>
+            <w:pStyle w:val="TOC1"/>
+            <w:tabs>
+              <w:tab w:val="right" w:leader="dot" w:pos="8630"/>
+            </w:tabs>
+            <w:rPr>
+              <w:rFonts w:asciiTheme="minorHAnsi" w:eastAsiaTheme="minorEastAsia" w:hAnsiTheme="minorHAnsi" w:cstheme="minorBidi"/>
+              <w:noProof/>
+              <w:sz w:val="22"/>
+              <w:szCs w:val="22"/>
+            </w:rPr>
+          </w:pPr>
+          <w:hyperlink w:anchor="_Toc489469405" w:history="1">
+            <w:r>
+              <w:rPr>
+                <w:rStyle w:val="Hyperlink"/>
+                <w:noProof/>
+              </w:rPr>
+              <w:t>Block Naming</w:t>
+            </w:r>
+            <w:r>
+              <w:rPr>
+                <w:noProof/>
+                <w:webHidden/>
+              </w:rPr>
+              <w:tab/>
+            </w:r>
+            <w:r>
+              <w:rPr>
+                <w:noProof/>
+                <w:webHidden/>
+              </w:rPr>
+              <w:fldChar w:fldCharType="begin"/>
+            </w:r>
+            <w:r>
+              <w:rPr>
+                <w:noProof/>
+                <w:webHidden/>
+              </w:rPr>
+              <w:instrText xml:space="preserve"> PAGEREF _Toc489469405 \h </w:instrText>
+            </w:r>
+            <w:r>
+              <w:rPr>
+                <w:noProof/>
+                <w:webHidden/>
+              </w:rPr>
+            </w:r>
+            <w:r>
+              <w:rPr>
+                <w:noProof/>
+                <w:webHidden/>
+              </w:rPr>
+              <w:fldChar w:fldCharType="separate"/>
+            </w:r>
+            <w:r>
+              <w:rPr>
+                <w:noProof/>
+                <w:webHidden/>
+              </w:rPr>
+              <w:t>16</w:t>
+            </w:r>
+            <w:r>
+              <w:rPr>
+                <w:noProof/>
+                <w:webHidden/>
+              </w:rPr>
+              <w:fldChar w:fldCharType="end"/>
+            </w:r>
+          </w:hyperlink>
+        </w:p>
+        <w:p>
+          <w:pPr>
+            <w:pStyle w:val="TOC1"/>
+            <w:tabs>
+              <w:tab w:val="right" w:leader="dot" w:pos="8630"/>
+            </w:tabs>
+            <w:rPr>
+              <w:rFonts w:asciiTheme="minorHAnsi" w:eastAsiaTheme="minorEastAsia" w:hAnsiTheme="minorHAnsi" w:cstheme="minorBidi"/>
+              <w:noProof/>
+              <w:sz w:val="22"/>
+              <w:szCs w:val="22"/>
+            </w:rPr>
+          </w:pPr>
+          <w:hyperlink w:anchor="_Toc489469406" w:history="1">
+            <w:r>
+              <w:rPr>
+                <w:rStyle w:val="Hyperlink"/>
+                <w:noProof/>
+              </w:rPr>
               <w:t>Array Handling Differences from ‘C’</w:t>
             </w:r>
             <w:r>
@@ -1447,7 +1875,7 @@
                 <w:noProof/>
                 <w:webHidden/>
               </w:rPr>
-              <w:instrText xml:space="preserve"> PAGEREF _Toc488163488 \h </w:instrText>
+              <w:instrText xml:space="preserve"> PAGEREF _Toc489469406 \h </w:instrText>
             </w:r>
             <w:r>
               <w:rPr>
@@ -1467,7 +1895,7 @@
                 <w:noProof/>
                 <w:webHidden/>
               </w:rPr>
-              <w:t>16</w:t>
+              <w:t>17</w:t>
             </w:r>
             <w:r>
               <w:rPr>
@@ -1508,12 +1936,12 @@
       <w:pPr>
         <w:pStyle w:val="Heading1"/>
       </w:pPr>
-      <w:bookmarkStart w:id="2" w:name="_Toc488163470"/>
+      <w:bookmarkStart w:id="1" w:name="_Toc489469382"/>
       <w:r>
         <w:lastRenderedPageBreak/>
         <w:t>Overview</w:t>
       </w:r>
-      <w:bookmarkEnd w:id="2"/>
+      <w:bookmarkEnd w:id="1"/>
     </w:p>
     <w:p/>
     <w:p>
@@ -1777,6 +2205,19 @@
         <w:t xml:space="preserve"> naming</w:t>
       </w:r>
     </w:p>
+    <w:p>
+      <w:pPr>
+        <w:ind w:firstLine="720"/>
+      </w:pPr>
+      <w:proofErr w:type="gramStart"/>
+      <w:r>
+        <w:t>branch</w:t>
+      </w:r>
+      <w:proofErr w:type="gramEnd"/>
+      <w:r>
+        <w:t xml:space="preserve"> prediction hints</w:t>
+      </w:r>
+    </w:p>
     <w:p/>
     <w:p>
       <w:r>
@@ -1787,12 +2228,14 @@
       <w:pPr>
         <w:pStyle w:val="Heading1"/>
       </w:pPr>
-      <w:bookmarkStart w:id="3" w:name="_Toc488163471"/>
+      <w:bookmarkStart w:id="2" w:name="_Toc489469383"/>
+      <w:bookmarkStart w:id="3" w:name="_GoBack"/>
+      <w:bookmarkEnd w:id="3"/>
       <w:r>
         <w:lastRenderedPageBreak/>
         <w:t>Compiler Options</w:t>
       </w:r>
-      <w:bookmarkEnd w:id="3"/>
+      <w:bookmarkEnd w:id="2"/>
     </w:p>
     <w:tbl>
       <w:tblPr>
@@ -1808,9 +2251,18 @@
         <w:tc>
           <w:tcPr>
             <w:tcW w:w="1809" w:type="dxa"/>
+            <w:shd w:val="clear" w:color="auto" w:fill="404040" w:themeFill="text1" w:themeFillTint="BF"/>
           </w:tcPr>
           <w:p>
-            <w:r>
+            <w:pPr>
+              <w:rPr>
+                <w:color w:val="FFFFFF" w:themeColor="background1"/>
+              </w:rPr>
+            </w:pPr>
+            <w:r>
+              <w:rPr>
+                <w:color w:val="FFFFFF" w:themeColor="background1"/>
+              </w:rPr>
               <w:t>Option</w:t>
             </w:r>
           </w:p>
@@ -1818,9 +2270,18 @@
         <w:tc>
           <w:tcPr>
             <w:tcW w:w="7047" w:type="dxa"/>
+            <w:shd w:val="clear" w:color="auto" w:fill="404040" w:themeFill="text1" w:themeFillTint="BF"/>
           </w:tcPr>
           <w:p>
-            <w:r>
+            <w:pPr>
+              <w:rPr>
+                <w:color w:val="FFFFFF" w:themeColor="background1"/>
+              </w:rPr>
+            </w:pPr>
+            <w:r>
+              <w:rPr>
+                <w:color w:val="FFFFFF" w:themeColor="background1"/>
+              </w:rPr>
               <w:t>Description</w:t>
             </w:r>
           </w:p>
@@ -1880,6 +2341,9 @@
             <w:r>
               <w:t>pxr</w:t>
             </w:r>
+            <w:r>
+              <w:t>c</w:t>
+            </w:r>
             <w:proofErr w:type="spellEnd"/>
             <w:r>
               <w:t>]</w:t>
@@ -1914,6 +2378,11 @@
           <w:p>
             <w:r>
               <w:t xml:space="preserve">     r – this disables the allocation of register variables and common subexpression elimination</w:t>
+            </w:r>
+          </w:p>
+          <w:p>
+            <w:r>
+              <w:t xml:space="preserve">     c – this disables optimizations done during code generation</w:t>
             </w:r>
           </w:p>
           <w:p>
@@ -1996,6 +2465,758 @@
         <w:t xml:space="preserve"> </w:t>
       </w:r>
     </w:p>
+    <w:p>
+      <w:r>
+        <w:t>OPC5 Register Usage</w:t>
+      </w:r>
+    </w:p>
+    <w:tbl>
+      <w:tblPr>
+        <w:tblStyle w:val="TableGrid"/>
+        <w:tblW w:w="9180" w:type="dxa"/>
+        <w:tblLook w:val="04A0" w:firstRow="1" w:lastRow="0" w:firstColumn="1" w:lastColumn="0" w:noHBand="0" w:noVBand="1"/>
+      </w:tblPr>
+      <w:tblGrid>
+        <w:gridCol w:w="959"/>
+        <w:gridCol w:w="2693"/>
+        <w:gridCol w:w="3969"/>
+        <w:gridCol w:w="1559"/>
+      </w:tblGrid>
+      <w:tr>
+        <w:tc>
+          <w:tcPr>
+            <w:tcW w:w="959" w:type="dxa"/>
+            <w:shd w:val="clear" w:color="auto" w:fill="404040" w:themeFill="text1" w:themeFillTint="BF"/>
+          </w:tcPr>
+          <w:p>
+            <w:pPr>
+              <w:rPr>
+                <w:color w:val="FFFFFF" w:themeColor="background1"/>
+              </w:rPr>
+            </w:pPr>
+            <w:proofErr w:type="spellStart"/>
+            <w:r>
+              <w:rPr>
+                <w:color w:val="FFFFFF" w:themeColor="background1"/>
+              </w:rPr>
+              <w:t>Reg</w:t>
+            </w:r>
+            <w:proofErr w:type="spellEnd"/>
+          </w:p>
+        </w:tc>
+        <w:tc>
+          <w:tcPr>
+            <w:tcW w:w="2693" w:type="dxa"/>
+            <w:shd w:val="clear" w:color="auto" w:fill="404040" w:themeFill="text1" w:themeFillTint="BF"/>
+          </w:tcPr>
+          <w:p>
+            <w:pPr>
+              <w:rPr>
+                <w:color w:val="FFFFFF" w:themeColor="background1"/>
+              </w:rPr>
+            </w:pPr>
+          </w:p>
+        </w:tc>
+        <w:tc>
+          <w:tcPr>
+            <w:tcW w:w="3969" w:type="dxa"/>
+            <w:shd w:val="clear" w:color="auto" w:fill="404040" w:themeFill="text1" w:themeFillTint="BF"/>
+          </w:tcPr>
+          <w:p>
+            <w:pPr>
+              <w:rPr>
+                <w:color w:val="FFFFFF" w:themeColor="background1"/>
+              </w:rPr>
+            </w:pPr>
+          </w:p>
+        </w:tc>
+        <w:tc>
+          <w:tcPr>
+            <w:tcW w:w="1559" w:type="dxa"/>
+            <w:shd w:val="clear" w:color="auto" w:fill="404040" w:themeFill="text1" w:themeFillTint="BF"/>
+          </w:tcPr>
+          <w:p>
+            <w:pPr>
+              <w:rPr>
+                <w:color w:val="FFFFFF" w:themeColor="background1"/>
+              </w:rPr>
+            </w:pPr>
+            <w:r>
+              <w:rPr>
+                <w:color w:val="FFFFFF" w:themeColor="background1"/>
+              </w:rPr>
+              <w:t>Saved by</w:t>
+            </w:r>
+          </w:p>
+        </w:tc>
+      </w:tr>
+      <w:tr>
+        <w:tc>
+          <w:tcPr>
+            <w:tcW w:w="959" w:type="dxa"/>
+          </w:tcPr>
+          <w:p>
+            <w:r>
+              <w:t>r0</w:t>
+            </w:r>
+          </w:p>
+        </w:tc>
+        <w:tc>
+          <w:tcPr>
+            <w:tcW w:w="2693" w:type="dxa"/>
+          </w:tcPr>
+          <w:p>
+            <w:r>
+              <w:t>always zero</w:t>
+            </w:r>
+          </w:p>
+        </w:tc>
+        <w:tc>
+          <w:tcPr>
+            <w:tcW w:w="3969" w:type="dxa"/>
+          </w:tcPr>
+          <w:p>
+            <w:r>
+              <w:t>fixed use by hardware</w:t>
+            </w:r>
+          </w:p>
+        </w:tc>
+        <w:tc>
+          <w:tcPr>
+            <w:tcW w:w="1559" w:type="dxa"/>
+          </w:tcPr>
+          <w:p>
+            <w:r>
+              <w:t>---</w:t>
+            </w:r>
+          </w:p>
+        </w:tc>
+      </w:tr>
+      <w:tr>
+        <w:tc>
+          <w:tcPr>
+            <w:tcW w:w="959" w:type="dxa"/>
+          </w:tcPr>
+          <w:p>
+            <w:r>
+              <w:t>r1</w:t>
+            </w:r>
+          </w:p>
+        </w:tc>
+        <w:tc>
+          <w:tcPr>
+            <w:tcW w:w="2693" w:type="dxa"/>
+          </w:tcPr>
+          <w:p>
+            <w:r>
+              <w:t>return value / temporary</w:t>
+            </w:r>
+          </w:p>
+        </w:tc>
+        <w:tc>
+          <w:tcPr>
+            <w:tcW w:w="3969" w:type="dxa"/>
+          </w:tcPr>
+          <w:p>
+            <w:r>
+              <w:t>by convention</w:t>
+            </w:r>
+          </w:p>
+        </w:tc>
+        <w:tc>
+          <w:tcPr>
+            <w:tcW w:w="1559" w:type="dxa"/>
+          </w:tcPr>
+          <w:p>
+            <w:r>
+              <w:t>caller</w:t>
+            </w:r>
+          </w:p>
+        </w:tc>
+      </w:tr>
+      <w:tr>
+        <w:tc>
+          <w:tcPr>
+            <w:tcW w:w="959" w:type="dxa"/>
+          </w:tcPr>
+          <w:p>
+            <w:r>
+              <w:t>r2</w:t>
+            </w:r>
+          </w:p>
+        </w:tc>
+        <w:tc>
+          <w:tcPr>
+            <w:tcW w:w="2693" w:type="dxa"/>
+          </w:tcPr>
+          <w:p>
+            <w:r>
+              <w:t>register variable</w:t>
+            </w:r>
+          </w:p>
+        </w:tc>
+        <w:tc>
+          <w:tcPr>
+            <w:tcW w:w="3969" w:type="dxa"/>
+          </w:tcPr>
+          <w:p/>
+        </w:tc>
+        <w:tc>
+          <w:tcPr>
+            <w:tcW w:w="1559" w:type="dxa"/>
+          </w:tcPr>
+          <w:p>
+            <w:proofErr w:type="spellStart"/>
+            <w:r>
+              <w:t>callee</w:t>
+            </w:r>
+            <w:proofErr w:type="spellEnd"/>
+          </w:p>
+        </w:tc>
+      </w:tr>
+      <w:tr>
+        <w:tc>
+          <w:tcPr>
+            <w:tcW w:w="959" w:type="dxa"/>
+          </w:tcPr>
+          <w:p>
+            <w:r>
+              <w:t>r3</w:t>
+            </w:r>
+          </w:p>
+        </w:tc>
+        <w:tc>
+          <w:tcPr>
+            <w:tcW w:w="2693" w:type="dxa"/>
+          </w:tcPr>
+          <w:p>
+            <w:r>
+              <w:t>register variable</w:t>
+            </w:r>
+          </w:p>
+        </w:tc>
+        <w:tc>
+          <w:tcPr>
+            <w:tcW w:w="3969" w:type="dxa"/>
+          </w:tcPr>
+          <w:p/>
+        </w:tc>
+        <w:tc>
+          <w:tcPr>
+            <w:tcW w:w="1559" w:type="dxa"/>
+          </w:tcPr>
+          <w:p>
+            <w:proofErr w:type="spellStart"/>
+            <w:r>
+              <w:t>callee</w:t>
+            </w:r>
+            <w:proofErr w:type="spellEnd"/>
+          </w:p>
+        </w:tc>
+      </w:tr>
+      <w:tr>
+        <w:tc>
+          <w:tcPr>
+            <w:tcW w:w="959" w:type="dxa"/>
+          </w:tcPr>
+          <w:p>
+            <w:r>
+              <w:t>r4</w:t>
+            </w:r>
+          </w:p>
+        </w:tc>
+        <w:tc>
+          <w:tcPr>
+            <w:tcW w:w="2693" w:type="dxa"/>
+          </w:tcPr>
+          <w:p>
+            <w:r>
+              <w:t>register variable</w:t>
+            </w:r>
+          </w:p>
+        </w:tc>
+        <w:tc>
+          <w:tcPr>
+            <w:tcW w:w="3969" w:type="dxa"/>
+          </w:tcPr>
+          <w:p/>
+        </w:tc>
+        <w:tc>
+          <w:tcPr>
+            <w:tcW w:w="1559" w:type="dxa"/>
+          </w:tcPr>
+          <w:p>
+            <w:proofErr w:type="spellStart"/>
+            <w:r>
+              <w:t>callee</w:t>
+            </w:r>
+            <w:proofErr w:type="spellEnd"/>
+          </w:p>
+        </w:tc>
+      </w:tr>
+      <w:tr>
+        <w:tc>
+          <w:tcPr>
+            <w:tcW w:w="959" w:type="dxa"/>
+          </w:tcPr>
+          <w:p>
+            <w:r>
+              <w:t>r5</w:t>
+            </w:r>
+          </w:p>
+        </w:tc>
+        <w:tc>
+          <w:tcPr>
+            <w:tcW w:w="2693" w:type="dxa"/>
+          </w:tcPr>
+          <w:p>
+            <w:r>
+              <w:t>temporary</w:t>
+            </w:r>
+          </w:p>
+        </w:tc>
+        <w:tc>
+          <w:tcPr>
+            <w:tcW w:w="3969" w:type="dxa"/>
+          </w:tcPr>
+          <w:p>
+            <w:r>
+              <w:t>expression processing</w:t>
+            </w:r>
+          </w:p>
+        </w:tc>
+        <w:tc>
+          <w:tcPr>
+            <w:tcW w:w="1559" w:type="dxa"/>
+          </w:tcPr>
+          <w:p>
+            <w:r>
+              <w:t>caller</w:t>
+            </w:r>
+          </w:p>
+        </w:tc>
+      </w:tr>
+      <w:tr>
+        <w:tc>
+          <w:tcPr>
+            <w:tcW w:w="959" w:type="dxa"/>
+          </w:tcPr>
+          <w:p>
+            <w:r>
+              <w:t>r6</w:t>
+            </w:r>
+          </w:p>
+        </w:tc>
+        <w:tc>
+          <w:tcPr>
+            <w:tcW w:w="2693" w:type="dxa"/>
+          </w:tcPr>
+          <w:p>
+            <w:r>
+              <w:t>temporary</w:t>
+            </w:r>
+          </w:p>
+        </w:tc>
+        <w:tc>
+          <w:tcPr>
+            <w:tcW w:w="3969" w:type="dxa"/>
+          </w:tcPr>
+          <w:p>
+            <w:r>
+              <w:t>expression processing</w:t>
+            </w:r>
+          </w:p>
+        </w:tc>
+        <w:tc>
+          <w:tcPr>
+            <w:tcW w:w="1559" w:type="dxa"/>
+          </w:tcPr>
+          <w:p>
+            <w:r>
+              <w:t>caller</w:t>
+            </w:r>
+          </w:p>
+        </w:tc>
+      </w:tr>
+      <w:tr>
+        <w:tc>
+          <w:tcPr>
+            <w:tcW w:w="959" w:type="dxa"/>
+          </w:tcPr>
+          <w:p>
+            <w:r>
+              <w:t>r7</w:t>
+            </w:r>
+          </w:p>
+        </w:tc>
+        <w:tc>
+          <w:tcPr>
+            <w:tcW w:w="2693" w:type="dxa"/>
+          </w:tcPr>
+          <w:p>
+            <w:r>
+              <w:t>temporary</w:t>
+            </w:r>
+          </w:p>
+        </w:tc>
+        <w:tc>
+          <w:tcPr>
+            <w:tcW w:w="3969" w:type="dxa"/>
+          </w:tcPr>
+          <w:p>
+            <w:r>
+              <w:t>expression processing</w:t>
+            </w:r>
+          </w:p>
+        </w:tc>
+        <w:tc>
+          <w:tcPr>
+            <w:tcW w:w="1559" w:type="dxa"/>
+          </w:tcPr>
+          <w:p>
+            <w:r>
+              <w:t>caller</w:t>
+            </w:r>
+          </w:p>
+        </w:tc>
+      </w:tr>
+      <w:tr>
+        <w:tc>
+          <w:tcPr>
+            <w:tcW w:w="959" w:type="dxa"/>
+          </w:tcPr>
+          <w:p>
+            <w:r>
+              <w:t>r8</w:t>
+            </w:r>
+          </w:p>
+        </w:tc>
+        <w:tc>
+          <w:tcPr>
+            <w:tcW w:w="2693" w:type="dxa"/>
+          </w:tcPr>
+          <w:p>
+            <w:r>
+              <w:t>parameter</w:t>
+            </w:r>
+          </w:p>
+        </w:tc>
+        <w:tc>
+          <w:tcPr>
+            <w:tcW w:w="3969" w:type="dxa"/>
+          </w:tcPr>
+          <w:p>
+            <w:r>
+              <w:t>register parameter to functions</w:t>
+            </w:r>
+          </w:p>
+        </w:tc>
+        <w:tc>
+          <w:tcPr>
+            <w:tcW w:w="1559" w:type="dxa"/>
+          </w:tcPr>
+          <w:p>
+            <w:r>
+              <w:t>caller</w:t>
+            </w:r>
+          </w:p>
+        </w:tc>
+      </w:tr>
+      <w:tr>
+        <w:tc>
+          <w:tcPr>
+            <w:tcW w:w="959" w:type="dxa"/>
+          </w:tcPr>
+          <w:p>
+            <w:r>
+              <w:t>r9</w:t>
+            </w:r>
+          </w:p>
+        </w:tc>
+        <w:tc>
+          <w:tcPr>
+            <w:tcW w:w="2693" w:type="dxa"/>
+          </w:tcPr>
+          <w:p>
+            <w:r>
+              <w:t>parameter</w:t>
+            </w:r>
+          </w:p>
+        </w:tc>
+        <w:tc>
+          <w:tcPr>
+            <w:tcW w:w="3969" w:type="dxa"/>
+          </w:tcPr>
+          <w:p>
+            <w:r>
+              <w:t>register parameter to functions</w:t>
+            </w:r>
+          </w:p>
+        </w:tc>
+        <w:tc>
+          <w:tcPr>
+            <w:tcW w:w="1559" w:type="dxa"/>
+          </w:tcPr>
+          <w:p>
+            <w:r>
+              <w:t>caller</w:t>
+            </w:r>
+          </w:p>
+        </w:tc>
+      </w:tr>
+      <w:tr>
+        <w:tc>
+          <w:tcPr>
+            <w:tcW w:w="959" w:type="dxa"/>
+          </w:tcPr>
+          <w:p>
+            <w:r>
+              <w:t>r10</w:t>
+            </w:r>
+          </w:p>
+        </w:tc>
+        <w:tc>
+          <w:tcPr>
+            <w:tcW w:w="2693" w:type="dxa"/>
+          </w:tcPr>
+          <w:p>
+            <w:r>
+              <w:t>parameter</w:t>
+            </w:r>
+          </w:p>
+        </w:tc>
+        <w:tc>
+          <w:tcPr>
+            <w:tcW w:w="3969" w:type="dxa"/>
+          </w:tcPr>
+          <w:p>
+            <w:r>
+              <w:t>register parameter to functions</w:t>
+            </w:r>
+          </w:p>
+        </w:tc>
+        <w:tc>
+          <w:tcPr>
+            <w:tcW w:w="1559" w:type="dxa"/>
+          </w:tcPr>
+          <w:p>
+            <w:r>
+              <w:t>caller</w:t>
+            </w:r>
+          </w:p>
+        </w:tc>
+      </w:tr>
+      <w:tr>
+        <w:tc>
+          <w:tcPr>
+            <w:tcW w:w="959" w:type="dxa"/>
+          </w:tcPr>
+          <w:p>
+            <w:r>
+              <w:t>r11</w:t>
+            </w:r>
+          </w:p>
+        </w:tc>
+        <w:tc>
+          <w:tcPr>
+            <w:tcW w:w="2693" w:type="dxa"/>
+          </w:tcPr>
+          <w:p>
+            <w:r>
+              <w:t>class pointer</w:t>
+            </w:r>
+          </w:p>
+        </w:tc>
+        <w:tc>
+          <w:tcPr>
+            <w:tcW w:w="3969" w:type="dxa"/>
+          </w:tcPr>
+          <w:p>
+            <w:r>
+              <w:t>a pointer to the class data structure</w:t>
+            </w:r>
+          </w:p>
+        </w:tc>
+        <w:tc>
+          <w:tcPr>
+            <w:tcW w:w="1559" w:type="dxa"/>
+          </w:tcPr>
+          <w:p>
+            <w:r>
+              <w:t>caller</w:t>
+            </w:r>
+          </w:p>
+        </w:tc>
+      </w:tr>
+      <w:tr>
+        <w:tc>
+          <w:tcPr>
+            <w:tcW w:w="959" w:type="dxa"/>
+          </w:tcPr>
+          <w:p>
+            <w:r>
+              <w:t>r12</w:t>
+            </w:r>
+          </w:p>
+        </w:tc>
+        <w:tc>
+          <w:tcPr>
+            <w:tcW w:w="2693" w:type="dxa"/>
+          </w:tcPr>
+          <w:p>
+            <w:r>
+              <w:t>base pointer</w:t>
+            </w:r>
+          </w:p>
+        </w:tc>
+        <w:tc>
+          <w:tcPr>
+            <w:tcW w:w="3969" w:type="dxa"/>
+          </w:tcPr>
+          <w:p/>
+        </w:tc>
+        <w:tc>
+          <w:tcPr>
+            <w:tcW w:w="1559" w:type="dxa"/>
+          </w:tcPr>
+          <w:p>
+            <w:proofErr w:type="spellStart"/>
+            <w:r>
+              <w:t>callee</w:t>
+            </w:r>
+            <w:proofErr w:type="spellEnd"/>
+          </w:p>
+        </w:tc>
+      </w:tr>
+      <w:tr>
+        <w:tc>
+          <w:tcPr>
+            <w:tcW w:w="959" w:type="dxa"/>
+          </w:tcPr>
+          <w:p>
+            <w:r>
+              <w:t>r13</w:t>
+            </w:r>
+          </w:p>
+        </w:tc>
+        <w:tc>
+          <w:tcPr>
+            <w:tcW w:w="2693" w:type="dxa"/>
+          </w:tcPr>
+          <w:p>
+            <w:r>
+              <w:t>link register</w:t>
+            </w:r>
+          </w:p>
+        </w:tc>
+        <w:tc>
+          <w:tcPr>
+            <w:tcW w:w="3969" w:type="dxa"/>
+          </w:tcPr>
+          <w:p>
+            <w:r>
+              <w:t>stores the return address</w:t>
+            </w:r>
+          </w:p>
+        </w:tc>
+        <w:tc>
+          <w:tcPr>
+            <w:tcW w:w="1559" w:type="dxa"/>
+          </w:tcPr>
+          <w:p>
+            <w:r>
+              <w:t>caller</w:t>
+            </w:r>
+          </w:p>
+        </w:tc>
+      </w:tr>
+      <w:tr>
+        <w:tc>
+          <w:tcPr>
+            <w:tcW w:w="959" w:type="dxa"/>
+          </w:tcPr>
+          <w:p>
+            <w:r>
+              <w:t>r14</w:t>
+            </w:r>
+          </w:p>
+        </w:tc>
+        <w:tc>
+          <w:tcPr>
+            <w:tcW w:w="2693" w:type="dxa"/>
+          </w:tcPr>
+          <w:p>
+            <w:r>
+              <w:t>stack pointer</w:t>
+            </w:r>
+          </w:p>
+        </w:tc>
+        <w:tc>
+          <w:tcPr>
+            <w:tcW w:w="3969" w:type="dxa"/>
+          </w:tcPr>
+          <w:p>
+            <w:r>
+              <w:t>by convention</w:t>
+            </w:r>
+          </w:p>
+        </w:tc>
+        <w:tc>
+          <w:tcPr>
+            <w:tcW w:w="1559" w:type="dxa"/>
+          </w:tcPr>
+          <w:p>
+            <w:proofErr w:type="spellStart"/>
+            <w:r>
+              <w:t>callee</w:t>
+            </w:r>
+            <w:proofErr w:type="spellEnd"/>
+          </w:p>
+        </w:tc>
+      </w:tr>
+      <w:tr>
+        <w:tc>
+          <w:tcPr>
+            <w:tcW w:w="959" w:type="dxa"/>
+          </w:tcPr>
+          <w:p>
+            <w:r>
+              <w:t>r15</w:t>
+            </w:r>
+          </w:p>
+        </w:tc>
+        <w:tc>
+          <w:tcPr>
+            <w:tcW w:w="2693" w:type="dxa"/>
+          </w:tcPr>
+          <w:p>
+            <w:r>
+              <w:t>program counter</w:t>
+            </w:r>
+          </w:p>
+        </w:tc>
+        <w:tc>
+          <w:tcPr>
+            <w:tcW w:w="3969" w:type="dxa"/>
+          </w:tcPr>
+          <w:p>
+            <w:r>
+              <w:t>fixed use by hardware</w:t>
+            </w:r>
+          </w:p>
+        </w:tc>
+        <w:tc>
+          <w:tcPr>
+            <w:tcW w:w="1559" w:type="dxa"/>
+          </w:tcPr>
+          <w:p>
+            <w:r>
+              <w:t>---</w:t>
+            </w:r>
+          </w:p>
+        </w:tc>
+      </w:tr>
+    </w:tbl>
     <w:p/>
     <w:p/>
     <w:p>
@@ -2272,7 +3493,7 @@
       <w:pPr>
         <w:pStyle w:val="Heading1"/>
       </w:pPr>
-      <w:bookmarkStart w:id="4" w:name="_Toc488163472"/>
+      <w:bookmarkStart w:id="4" w:name="_Toc489469384"/>
       <w:r>
         <w:lastRenderedPageBreak/>
         <w:t>__check</w:t>
@@ -2425,7 +3646,7 @@
           <w:bCs/>
         </w:rPr>
       </w:pPr>
-      <w:bookmarkStart w:id="5" w:name="_Toc488163473"/>
+      <w:bookmarkStart w:id="5" w:name="_Toc489469385"/>
       <w:proofErr w:type="gramStart"/>
       <w:r>
         <w:rPr>
@@ -2539,15 +3760,71 @@
       </w:r>
     </w:p>
     <w:p/>
-    <w:p/>
     <w:p>
       <w:pPr>
         <w:pStyle w:val="Heading1"/>
+      </w:pPr>
+      <w:bookmarkStart w:id="6" w:name="_Toc489469386"/>
+      <w:proofErr w:type="gramStart"/>
+      <w:r>
+        <w:t>and</w:t>
+      </w:r>
+      <w:bookmarkEnd w:id="6"/>
+      <w:proofErr w:type="gramEnd"/>
+    </w:p>
+    <w:p>
+      <w:pPr>
+        <w:ind w:left="720"/>
+      </w:pPr>
+      <w:r>
+        <w:t>‘</w:t>
+      </w:r>
+      <w:proofErr w:type="gramStart"/>
+      <w:r>
+        <w:t>and</w:t>
+      </w:r>
+      <w:proofErr w:type="gramEnd"/>
+      <w:r>
+        <w:t>’ is defined as a keyword and is a synonym for ‘&amp;&amp;’. It can make code a little more readable.</w:t>
+      </w:r>
+    </w:p>
+    <w:p>
+      <w:pPr>
+        <w:ind w:left="720"/>
+      </w:pPr>
+      <w:r>
+        <w:t>Example:</w:t>
+      </w:r>
+    </w:p>
+    <w:p>
+      <w:pPr>
+        <w:ind w:left="1440"/>
+      </w:pPr>
+      <w:proofErr w:type="gramStart"/>
+      <w:r>
+        <w:t>if</w:t>
+      </w:r>
+      <w:proofErr w:type="gramEnd"/>
+      <w:r>
+        <w:t xml:space="preserve"> (a and b) {</w:t>
+      </w:r>
+    </w:p>
+    <w:p>
+      <w:pPr>
+        <w:ind w:left="1440"/>
+      </w:pPr>
+      <w:r>
+        <w:t>}</w:t>
+      </w:r>
+    </w:p>
+    <w:p>
+      <w:pPr>
+        <w:pStyle w:val="Heading1"/>
         <w:rPr>
           <w:rStyle w:val="Strong"/>
         </w:rPr>
       </w:pPr>
-      <w:bookmarkStart w:id="6" w:name="_Toc488163474"/>
+      <w:bookmarkStart w:id="7" w:name="_Toc489469387"/>
       <w:proofErr w:type="spellStart"/>
       <w:proofErr w:type="gramStart"/>
       <w:r>
@@ -2564,7 +3841,7 @@
         </w:rPr>
         <w:t xml:space="preserve"> [__leafs]</w:t>
       </w:r>
-      <w:bookmarkEnd w:id="6"/>
+      <w:bookmarkEnd w:id="7"/>
     </w:p>
     <w:p>
       <w:pPr>
@@ -2839,7 +4116,6 @@
           <w:sz w:val="19"/>
           <w:szCs w:val="19"/>
         </w:rPr>
-        <w:lastRenderedPageBreak/>
         <w:t>// Set an IRQ vector</w:t>
       </w:r>
     </w:p>
@@ -3577,13 +4853,13 @@
       <w:pPr>
         <w:pStyle w:val="Heading1"/>
       </w:pPr>
-      <w:bookmarkStart w:id="7" w:name="_Toc488163475"/>
+      <w:bookmarkStart w:id="8" w:name="_Toc489469388"/>
       <w:proofErr w:type="gramStart"/>
       <w:r>
         <w:lastRenderedPageBreak/>
         <w:t>case</w:t>
       </w:r>
-      <w:bookmarkEnd w:id="7"/>
+      <w:bookmarkEnd w:id="8"/>
       <w:proofErr w:type="gramEnd"/>
     </w:p>
     <w:p/>
@@ -3855,7 +5131,34 @@
     </w:p>
     <w:p/>
     <w:p/>
-    <w:p/>
+    <w:p>
+      <w:pPr>
+        <w:pStyle w:val="Heading1"/>
+      </w:pPr>
+      <w:bookmarkStart w:id="9" w:name="_Toc489469389"/>
+      <w:proofErr w:type="gramStart"/>
+      <w:r>
+        <w:t>class</w:t>
+      </w:r>
+      <w:bookmarkEnd w:id="9"/>
+      <w:proofErr w:type="gramEnd"/>
+    </w:p>
+    <w:p>
+      <w:pPr>
+        <w:ind w:left="720"/>
+      </w:pPr>
+      <w:r>
+        <w:t xml:space="preserve">C64 features a simple class keyword which may be used to implement classes. A class is very similar to a </w:t>
+      </w:r>
+      <w:proofErr w:type="spellStart"/>
+      <w:r>
+        <w:t>struct</w:t>
+      </w:r>
+      <w:proofErr w:type="spellEnd"/>
+      <w:r>
+        <w:t xml:space="preserve"> except that class methods may be declared to be part of the class. Classes in C64 can have only single inheritance.</w:t>
+      </w:r>
+    </w:p>
     <w:p>
       <w:r>
         <w:br w:type="page"/>
@@ -3870,7 +5173,7 @@
           <w:bCs/>
         </w:rPr>
       </w:pPr>
-      <w:bookmarkStart w:id="8" w:name="_Toc488163476"/>
+      <w:bookmarkStart w:id="10" w:name="_Toc489469390"/>
       <w:proofErr w:type="spellStart"/>
       <w:proofErr w:type="gramStart"/>
       <w:r>
@@ -3882,7 +5185,7 @@
         <w:lastRenderedPageBreak/>
         <w:t>epilog</w:t>
       </w:r>
-      <w:bookmarkEnd w:id="8"/>
+      <w:bookmarkEnd w:id="10"/>
       <w:proofErr w:type="spellEnd"/>
       <w:proofErr w:type="gramEnd"/>
     </w:p>
@@ -4072,7 +5375,7 @@
       <w:pPr>
         <w:pStyle w:val="Heading1"/>
       </w:pPr>
-      <w:bookmarkStart w:id="9" w:name="_Toc488163477"/>
+      <w:bookmarkStart w:id="11" w:name="_Toc489469391"/>
       <w:proofErr w:type="spellStart"/>
       <w:proofErr w:type="gramStart"/>
       <w:r>
@@ -4088,7 +5391,7 @@
       <w:r>
         <w:t>stcall</w:t>
       </w:r>
-      <w:bookmarkEnd w:id="9"/>
+      <w:bookmarkEnd w:id="11"/>
       <w:proofErr w:type="spellEnd"/>
       <w:proofErr w:type="gramEnd"/>
     </w:p>
@@ -4301,12 +5604,12 @@
       <w:pPr>
         <w:pStyle w:val="Heading1"/>
       </w:pPr>
-      <w:bookmarkStart w:id="10" w:name="_Toc488163478"/>
+      <w:bookmarkStart w:id="12" w:name="_Toc489469392"/>
       <w:proofErr w:type="gramStart"/>
       <w:r>
         <w:t>forever</w:t>
       </w:r>
-      <w:bookmarkEnd w:id="10"/>
+      <w:bookmarkEnd w:id="12"/>
       <w:proofErr w:type="gramEnd"/>
     </w:p>
     <w:p/>
@@ -4365,12 +5668,12 @@
       <w:pPr>
         <w:pStyle w:val="Heading1"/>
       </w:pPr>
-      <w:bookmarkStart w:id="11" w:name="_Toc488163479"/>
+      <w:bookmarkStart w:id="13" w:name="_Toc489469393"/>
       <w:proofErr w:type="gramStart"/>
       <w:r>
         <w:t>inline</w:t>
       </w:r>
-      <w:bookmarkEnd w:id="11"/>
+      <w:bookmarkEnd w:id="13"/>
       <w:proofErr w:type="gramEnd"/>
     </w:p>
     <w:p>
@@ -4385,7 +5688,63 @@
       <w:pPr>
         <w:pStyle w:val="Heading1"/>
       </w:pPr>
-      <w:bookmarkStart w:id="12" w:name="_Toc488163480"/>
+      <w:bookmarkStart w:id="14" w:name="_Toc489469394"/>
+      <w:proofErr w:type="gramStart"/>
+      <w:r>
+        <w:t>if</w:t>
+      </w:r>
+      <w:bookmarkEnd w:id="14"/>
+      <w:proofErr w:type="gramEnd"/>
+    </w:p>
+    <w:p>
+      <w:pPr>
+        <w:ind w:left="720"/>
+      </w:pPr>
+      <w:r>
+        <w:t>If statements can accept a branch hint to indicate if the branch should be statically predicted as taken (1) or not taken (0). The prediction must be a constant value determined at compile time. The syntax adds a</w:t>
+      </w:r>
+      <w:r>
+        <w:t>n options second expression</w:t>
+      </w:r>
+      <w:r>
+        <w:t xml:space="preserve"> ‘;’ into the expression clause as shown below.</w:t>
+      </w:r>
+    </w:p>
+    <w:p>
+      <w:pPr>
+        <w:ind w:left="720"/>
+      </w:pPr>
+      <w:r>
+        <w:tab/>
+      </w:r>
+      <w:proofErr w:type="gramStart"/>
+      <w:r>
+        <w:t>if</w:t>
+      </w:r>
+      <w:proofErr w:type="gramEnd"/>
+      <w:r>
+        <w:t xml:space="preserve"> (a &lt; 10; 1)</w:t>
+      </w:r>
+      <w:r>
+        <w:tab/>
+        <w:t>// predict taken all the time</w:t>
+      </w:r>
+    </w:p>
+    <w:p>
+      <w:pPr>
+        <w:ind w:left="720"/>
+      </w:pPr>
+      <w:r>
+        <w:lastRenderedPageBreak/>
+        <w:tab/>
+        <w:t>…</w:t>
+      </w:r>
+    </w:p>
+    <w:p>
+      <w:pPr>
+        <w:pStyle w:val="Heading1"/>
+      </w:pPr>
+      <w:bookmarkStart w:id="15" w:name="_Toc489469395"/>
       <w:proofErr w:type="spellStart"/>
       <w:proofErr w:type="gramStart"/>
       <w:r>
@@ -4399,7 +5758,7 @@
       <w:r>
         <w:t xml:space="preserve"> / naked</w:t>
       </w:r>
-      <w:bookmarkEnd w:id="12"/>
+      <w:bookmarkEnd w:id="15"/>
     </w:p>
     <w:p/>
     <w:p>
@@ -4423,11 +5782,7 @@
       </w:r>
       <w:proofErr w:type="gramEnd"/>
       <w:r>
-        <w:t xml:space="preserve"> use is primarily to allow inline assembler code to handle function calling conventions instead of allowing the compiler to handle the calling </w:t>
-      </w:r>
-      <w:r>
-        <w:lastRenderedPageBreak/>
-        <w:t xml:space="preserve">convention. The naked keyword may also be applied to the </w:t>
+        <w:t xml:space="preserve"> use is primarily to allow inline assembler code to handle function calling conventions instead of allowing the compiler to handle the calling convention. The naked keyword may also be applied to the </w:t>
       </w:r>
       <w:proofErr w:type="gramStart"/>
       <w:r>
@@ -4520,12 +5875,69 @@
       <w:pPr>
         <w:pStyle w:val="Heading1"/>
       </w:pPr>
-      <w:bookmarkStart w:id="13" w:name="_Toc488163481"/>
+      <w:bookmarkStart w:id="16" w:name="_Toc489469396"/>
+      <w:proofErr w:type="gramStart"/>
+      <w:r>
+        <w:t>or</w:t>
+      </w:r>
+      <w:bookmarkEnd w:id="16"/>
+      <w:proofErr w:type="gramEnd"/>
+    </w:p>
+    <w:p>
+      <w:pPr>
+        <w:ind w:left="720"/>
+      </w:pPr>
+      <w:r>
+        <w:t>‘</w:t>
+      </w:r>
+      <w:proofErr w:type="gramStart"/>
+      <w:r>
+        <w:t>or</w:t>
+      </w:r>
+      <w:proofErr w:type="gramEnd"/>
+      <w:r>
+        <w:t>’ is defined as a keyword and is a synonym for ‘||’. It can make code a little more readable.</w:t>
+      </w:r>
+    </w:p>
+    <w:p>
+      <w:pPr>
+        <w:ind w:left="720"/>
+      </w:pPr>
+      <w:r>
+        <w:t>Example:</w:t>
+      </w:r>
+    </w:p>
+    <w:p>
+      <w:pPr>
+        <w:ind w:left="1440"/>
+      </w:pPr>
+      <w:proofErr w:type="gramStart"/>
+      <w:r>
+        <w:t>if</w:t>
+      </w:r>
+      <w:proofErr w:type="gramEnd"/>
+      <w:r>
+        <w:t xml:space="preserve"> (a or b) {</w:t>
+      </w:r>
+    </w:p>
+    <w:p>
+      <w:pPr>
+        <w:ind w:left="1440"/>
+      </w:pPr>
+      <w:r>
+        <w:t>}</w:t>
+      </w:r>
+    </w:p>
+    <w:p>
+      <w:pPr>
+        <w:pStyle w:val="Heading1"/>
+      </w:pPr>
+      <w:bookmarkStart w:id="17" w:name="_Toc489469397"/>
       <w:proofErr w:type="gramStart"/>
       <w:r>
         <w:t>pascal</w:t>
       </w:r>
-      <w:bookmarkEnd w:id="13"/>
+      <w:bookmarkEnd w:id="17"/>
       <w:proofErr w:type="gramEnd"/>
     </w:p>
     <w:p/>
@@ -4608,13 +6020,13 @@
       <w:pPr>
         <w:pStyle w:val="Heading1"/>
       </w:pPr>
-      <w:bookmarkStart w:id="14" w:name="_Toc488163482"/>
+      <w:bookmarkStart w:id="18" w:name="_Toc489469398"/>
       <w:proofErr w:type="spellStart"/>
       <w:proofErr w:type="gramStart"/>
       <w:r>
         <w:t>prolog</w:t>
       </w:r>
-      <w:bookmarkEnd w:id="14"/>
+      <w:bookmarkEnd w:id="18"/>
       <w:proofErr w:type="spellEnd"/>
       <w:proofErr w:type="gramEnd"/>
     </w:p>
@@ -4783,13 +6195,13 @@
       <w:pPr>
         <w:pStyle w:val="Heading1"/>
       </w:pPr>
-      <w:bookmarkStart w:id="15" w:name="_Toc488163483"/>
+      <w:bookmarkStart w:id="19" w:name="_Toc489469399"/>
       <w:proofErr w:type="gramStart"/>
       <w:r>
         <w:lastRenderedPageBreak/>
         <w:t>switch</w:t>
       </w:r>
-      <w:bookmarkEnd w:id="15"/>
+      <w:bookmarkEnd w:id="19"/>
       <w:proofErr w:type="gramEnd"/>
     </w:p>
     <w:p>
@@ -5797,11 +7209,40 @@
           <w:sz w:val="28"/>
         </w:rPr>
       </w:pPr>
-      <w:r>
-        <w:rPr>
-          <w:b/>
-          <w:sz w:val="28"/>
-        </w:rPr>
+    </w:p>
+    <w:p>
+      <w:pPr>
+        <w:pStyle w:val="Heading1"/>
+      </w:pPr>
+      <w:bookmarkStart w:id="20" w:name="_Toc489469400"/>
+      <w:proofErr w:type="gramStart"/>
+      <w:r>
+        <w:t>then</w:t>
+      </w:r>
+      <w:bookmarkEnd w:id="20"/>
+      <w:proofErr w:type="gramEnd"/>
+    </w:p>
+    <w:p>
+      <w:pPr>
+        <w:ind w:left="720"/>
+      </w:pPr>
+      <w:proofErr w:type="gramStart"/>
+      <w:r>
+        <w:t>‘Then’ is defined as a keyword.</w:t>
+      </w:r>
+      <w:proofErr w:type="gramEnd"/>
+      <w:r>
+        <w:t xml:space="preserve"> </w:t>
+      </w:r>
+      <w:proofErr w:type="gramStart"/>
+      <w:r>
+        <w:t>It’s</w:t>
+      </w:r>
+      <w:proofErr w:type="gramEnd"/>
+      <w:r>
+        <w:t xml:space="preserve"> only purpose is to make code more readable. It may be used with ‘if’ statements in which case it is ignored.</w:t>
+      </w:r>
+      <w:r>
         <w:br w:type="page"/>
       </w:r>
     </w:p>
@@ -5814,7 +7255,7 @@
           <w:bCs/>
         </w:rPr>
       </w:pPr>
-      <w:bookmarkStart w:id="16" w:name="_Toc488163484"/>
+      <w:bookmarkStart w:id="21" w:name="_Toc489469401"/>
       <w:proofErr w:type="gramStart"/>
       <w:r>
         <w:rPr>
@@ -5825,7 +7266,7 @@
         <w:lastRenderedPageBreak/>
         <w:t>thread</w:t>
       </w:r>
-      <w:bookmarkEnd w:id="16"/>
+      <w:bookmarkEnd w:id="21"/>
       <w:proofErr w:type="gramEnd"/>
     </w:p>
     <w:p/>
@@ -5879,7 +7320,7 @@
       <w:pPr>
         <w:pStyle w:val="Heading1"/>
       </w:pPr>
-      <w:bookmarkStart w:id="17" w:name="_Toc488163485"/>
+      <w:bookmarkStart w:id="22" w:name="_Toc489469402"/>
       <w:proofErr w:type="spellStart"/>
       <w:proofErr w:type="gramStart"/>
       <w:r>
@@ -5889,7 +7330,7 @@
       <w:r>
         <w:t>()</w:t>
       </w:r>
-      <w:bookmarkEnd w:id="17"/>
+      <w:bookmarkEnd w:id="22"/>
       <w:proofErr w:type="gramEnd"/>
     </w:p>
     <w:p>
@@ -6090,12 +7531,12 @@
       <w:pPr>
         <w:pStyle w:val="Heading1"/>
       </w:pPr>
-      <w:bookmarkStart w:id="18" w:name="_Toc488163486"/>
+      <w:bookmarkStart w:id="23" w:name="_Toc489469403"/>
       <w:proofErr w:type="gramStart"/>
       <w:r>
         <w:t>until</w:t>
       </w:r>
-      <w:bookmarkEnd w:id="18"/>
+      <w:bookmarkEnd w:id="23"/>
       <w:proofErr w:type="gramEnd"/>
     </w:p>
     <w:p/>
@@ -6164,7 +7605,59 @@
         <w:t>}</w:t>
       </w:r>
     </w:p>
-    <w:p/>
+    <w:p>
+      <w:pPr>
+        <w:pStyle w:val="Heading1"/>
+      </w:pPr>
+      <w:bookmarkStart w:id="24" w:name="_Toc489469404"/>
+      <w:proofErr w:type="gramStart"/>
+      <w:r>
+        <w:lastRenderedPageBreak/>
+        <w:t>using</w:t>
+      </w:r>
+      <w:bookmarkEnd w:id="24"/>
+      <w:proofErr w:type="gramEnd"/>
+    </w:p>
+    <w:p>
+      <w:pPr>
+        <w:ind w:left="720"/>
+      </w:pPr>
+      <w:r>
+        <w:t xml:space="preserve">The using keyword is used to activate features of C64. In particular a name </w:t>
+      </w:r>
+      <w:proofErr w:type="spellStart"/>
+      <w:r>
+        <w:t>mangler</w:t>
+      </w:r>
+      <w:proofErr w:type="spellEnd"/>
+      <w:r>
+        <w:t xml:space="preserve"> used for classes can be activated by using the phrase ‘using name </w:t>
+      </w:r>
+      <w:proofErr w:type="spellStart"/>
+      <w:r>
+        <w:t>mangler</w:t>
+      </w:r>
+      <w:proofErr w:type="spellEnd"/>
+      <w:r>
+        <w:t xml:space="preserve">;’ </w:t>
+      </w:r>
+      <w:proofErr w:type="gramStart"/>
+      <w:r>
+        <w:t>Without</w:t>
+      </w:r>
+      <w:proofErr w:type="gramEnd"/>
+      <w:r>
+        <w:t xml:space="preserve"> activating the name </w:t>
+      </w:r>
+      <w:proofErr w:type="spellStart"/>
+      <w:r>
+        <w:t>mangler</w:t>
+      </w:r>
+      <w:proofErr w:type="spellEnd"/>
+      <w:r>
+        <w:t xml:space="preserve"> all class methods have global scope.</w:t>
+      </w:r>
+    </w:p>
     <w:p>
       <w:pPr>
         <w:rPr>
@@ -6189,7 +7682,7 @@
           <w:bCs/>
         </w:rPr>
       </w:pPr>
-      <w:bookmarkStart w:id="19" w:name="_Toc488163487"/>
+      <w:bookmarkStart w:id="25" w:name="_Toc489469405"/>
       <w:r>
         <w:rPr>
           <w:rStyle w:val="Strong"/>
@@ -6199,7 +7692,7 @@
         <w:lastRenderedPageBreak/>
         <w:t>Block Naming</w:t>
       </w:r>
-      <w:bookmarkEnd w:id="19"/>
+      <w:bookmarkEnd w:id="25"/>
     </w:p>
     <w:p>
       <w:pPr>
@@ -6329,7 +7822,7 @@
       <w:pPr>
         <w:pStyle w:val="Heading1"/>
       </w:pPr>
-      <w:bookmarkStart w:id="20" w:name="_Toc488163488"/>
+      <w:bookmarkStart w:id="26" w:name="_Toc489469406"/>
       <w:r>
         <w:lastRenderedPageBreak/>
         <w:t xml:space="preserve">Array Handling </w:t>
@@ -6337,7 +7830,7 @@
       <w:r>
         <w:t>Differences from ‘C’</w:t>
       </w:r>
-      <w:bookmarkEnd w:id="20"/>
+      <w:bookmarkEnd w:id="26"/>
     </w:p>
     <w:p/>
     <w:p>
@@ -6582,7 +8075,7 @@
           <w:rPr>
             <w:noProof/>
           </w:rPr>
-          <w:t>1</w:t>
+          <w:t>3</w:t>
         </w:r>
         <w:r>
           <w:rPr>
@@ -7636,7 +9129,7 @@
 </file>
 
 <file path=customXml/itemProps1.xml><?xml version="1.0" encoding="utf-8"?>
-<ds:datastoreItem xmlns:ds="http://schemas.openxmlformats.org/officeDocument/2006/customXml" ds:itemID="{808E3081-C8C6-41B6-ABB0-A5C1BF1E6460}">
+<ds:datastoreItem xmlns:ds="http://schemas.openxmlformats.org/officeDocument/2006/customXml" ds:itemID="{8F214C2A-9AB5-46BD-9E82-53357ACC533D}">
   <ds:schemaRefs>
     <ds:schemaRef ds:uri="http://schemas.openxmlformats.org/officeDocument/2006/bibliography"/>
   </ds:schemaRefs>

</xml_diff>